<commit_message>
Actualiznado Estado del Arte
</commit_message>
<xml_diff>
--- a/Documentos/Estado del arte/TFM.docx
+++ b/Documentos/Estado del arte/TFM.docx
@@ -2922,6 +2922,295 @@
     </w:p>
     <w:p/>
     <w:p>
+      <w:r>
+        <w:t>La principales características de NB-IoT son:</w:t>
+      </w:r>
+    </w:p>
+    <w:p>
+      <w:pPr>
+        <w:pStyle w:val="Prrafodelista"/>
+        <w:numPr>
+          <w:ilvl w:val="0"/>
+          <w:numId w:val="5"/>
+        </w:numPr>
+      </w:pPr>
+      <w:r>
+        <w:t xml:space="preserve">Admite </w:t>
+      </w:r>
+      <w:r>
+        <w:rPr>
+          <w:b/>
+          <w:bCs/>
+        </w:rPr>
+        <w:t>conexiones masivas</w:t>
+      </w:r>
+      <w:r>
+        <w:t xml:space="preserve">, superando incluso las 52K conexiones por canal. Esto se debe a que las transferencias son a </w:t>
+      </w:r>
+      <w:r>
+        <w:rPr>
+          <w:b/>
+          <w:bCs/>
+        </w:rPr>
+        <w:t xml:space="preserve">baja frecuencia </w:t>
+      </w:r>
+      <w:r>
+        <w:t xml:space="preserve">e </w:t>
+      </w:r>
+      <w:r>
+        <w:rPr>
+          <w:b/>
+          <w:bCs/>
+        </w:rPr>
+        <w:t>insensibles a la latencia</w:t>
+      </w:r>
+      <w:r>
+        <w:t>, pudiendo así conectarse muchos dispositivos a una célula.</w:t>
+      </w:r>
+      <w:r>
+        <w:t xml:space="preserve"> NB-IoT permite, también, dos esquemas de transmisión, multi-tone y single-tone.</w:t>
+      </w:r>
+    </w:p>
+    <w:p>
+      <w:pPr>
+        <w:pStyle w:val="Prrafodelista"/>
+        <w:numPr>
+          <w:ilvl w:val="0"/>
+          <w:numId w:val="5"/>
+        </w:numPr>
+        <w:ind w:left="1068"/>
+        <w:jc w:val="both"/>
+      </w:pPr>
+      <w:r>
+        <w:t xml:space="preserve">NB-IoT usa un </w:t>
+      </w:r>
+      <w:r>
+        <w:rPr>
+          <w:b/>
+          <w:bCs/>
+        </w:rPr>
+        <w:t xml:space="preserve">ancho de banda </w:t>
+      </w:r>
+      <w:r>
+        <w:t xml:space="preserve">de </w:t>
+      </w:r>
+      <w:r>
+        <w:rPr>
+          <w:b/>
+          <w:bCs/>
+        </w:rPr>
+        <w:t>180 kHz</w:t>
+      </w:r>
+      <w:r>
+        <w:t xml:space="preserve"> y se opera con </w:t>
+      </w:r>
+      <w:r>
+        <w:rPr>
+          <w:b/>
+          <w:bCs/>
+        </w:rPr>
+        <w:t>HD-FDD (Half Duplex).</w:t>
+      </w:r>
+      <w:r>
+        <w:t xml:space="preserve"> Esto causa que no se pueda transmitir y recibir a la vez.</w:t>
+      </w:r>
+    </w:p>
+    <w:p>
+      <w:pPr>
+        <w:pStyle w:val="Prrafodelista"/>
+        <w:numPr>
+          <w:ilvl w:val="0"/>
+          <w:numId w:val="5"/>
+        </w:numPr>
+        <w:ind w:left="1068"/>
+        <w:jc w:val="both"/>
+      </w:pPr>
+      <w:r>
+        <w:t xml:space="preserve">El principal </w:t>
+      </w:r>
+      <w:r>
+        <w:rPr>
+          <w:b/>
+          <w:bCs/>
+        </w:rPr>
+        <w:t xml:space="preserve">objetivo de diseño </w:t>
+      </w:r>
+      <w:r>
+        <w:t xml:space="preserve">es </w:t>
+      </w:r>
+      <w:r>
+        <w:rPr>
+          <w:b/>
+          <w:bCs/>
+        </w:rPr>
+        <w:t xml:space="preserve">prolongar </w:t>
+      </w:r>
+      <w:r>
+        <w:t xml:space="preserve">la </w:t>
+      </w:r>
+      <w:r>
+        <w:rPr>
+          <w:b/>
+          <w:bCs/>
+        </w:rPr>
+        <w:t>vida de la batería</w:t>
+      </w:r>
+      <w:r>
+        <w:t>. Esto se consigue usando eDRX (recepción discontinua extendida) y diferentes modos de ahorro de batería (PSM). Para eDRX, la UE controla el paginado de canales periódicamente mientras que en PSM, se mantiene el estado recibido del dispositivo.</w:t>
+      </w:r>
+    </w:p>
+    <w:p>
+      <w:pPr>
+        <w:pStyle w:val="Prrafodelista"/>
+        <w:numPr>
+          <w:ilvl w:val="0"/>
+          <w:numId w:val="5"/>
+        </w:numPr>
+        <w:ind w:left="1068"/>
+        <w:jc w:val="both"/>
+      </w:pPr>
+      <w:r>
+        <w:rPr>
+          <w:b/>
+          <w:bCs/>
+        </w:rPr>
+        <w:t>Extiende el rango de cobertura en 20dB</w:t>
+      </w:r>
+      <w:r>
+        <w:t xml:space="preserve"> en comparación del GPRS (especialmente en interiores), por lo que reduce la influencia del ruido de interferencia.</w:t>
+      </w:r>
+    </w:p>
+    <w:p>
+      <w:pPr>
+        <w:pStyle w:val="Prrafodelista"/>
+        <w:numPr>
+          <w:ilvl w:val="0"/>
+          <w:numId w:val="5"/>
+        </w:numPr>
+        <w:ind w:left="1068"/>
+        <w:jc w:val="both"/>
+      </w:pPr>
+      <w:r>
+        <w:rPr>
+          <w:b/>
+          <w:bCs/>
+        </w:rPr>
+        <w:t xml:space="preserve">Se ofrece flexibilidad en el modo de operación. </w:t>
+      </w:r>
+      <w:r>
+        <w:t>Coexisten LTE y 2G. Los modos de operación se explicarán más tarde.</w:t>
+      </w:r>
+    </w:p>
+    <w:p>
+      <w:pPr>
+        <w:pStyle w:val="Prrafodelista"/>
+        <w:numPr>
+          <w:ilvl w:val="0"/>
+          <w:numId w:val="5"/>
+        </w:numPr>
+        <w:ind w:left="1068"/>
+        <w:jc w:val="both"/>
+      </w:pPr>
+      <w:r>
+        <w:rPr>
+          <w:b/>
+          <w:bCs/>
+        </w:rPr>
+        <w:t>No se admiten esquemas de modulación superiores a QPSK</w:t>
+      </w:r>
+      <w:r>
+        <w:rPr>
+          <w:b/>
+          <w:bCs/>
+        </w:rPr>
+        <w:t xml:space="preserve">. </w:t>
+      </w:r>
+      <w:r>
+        <w:t>Se mantiene así una baja complejidad en el dispositivo a la vez que el bajo coste.</w:t>
+      </w:r>
+    </w:p>
+    <w:p>
+      <w:pPr>
+        <w:pStyle w:val="Prrafodelista"/>
+        <w:numPr>
+          <w:ilvl w:val="0"/>
+          <w:numId w:val="5"/>
+        </w:numPr>
+        <w:ind w:left="1068"/>
+        <w:jc w:val="both"/>
+      </w:pPr>
+      <w:r>
+        <w:rPr>
+          <w:b/>
+          <w:bCs/>
+        </w:rPr>
+        <w:t>Se</w:t>
+      </w:r>
+      <w:r>
+        <w:rPr>
+          <w:b/>
+          <w:bCs/>
+        </w:rPr>
+        <w:t xml:space="preserve"> soportan aplicaciones de baja tasa de transmisión de datos</w:t>
+      </w:r>
+      <w:r>
+        <w:t>, las cuales no tienen un requerimiento de una memoria Flash de alta capacidad, reduciendo así el área del chip y por lo tanto su coste.</w:t>
+      </w:r>
+    </w:p>
+    <w:p>
+      <w:pPr>
+        <w:pStyle w:val="Prrafodelista"/>
+        <w:numPr>
+          <w:ilvl w:val="0"/>
+          <w:numId w:val="5"/>
+        </w:numPr>
+        <w:ind w:left="1068"/>
+        <w:jc w:val="both"/>
+      </w:pPr>
+      <w:r>
+        <w:rPr>
+          <w:b/>
+          <w:bCs/>
+        </w:rPr>
+        <w:t xml:space="preserve">Se opera en Banda Licenciada, </w:t>
+      </w:r>
+      <w:r>
+        <w:t>dando así cierto nivel de seguridad en las transmisiones.</w:t>
+      </w:r>
+    </w:p>
+    <w:p>
+      <w:pPr>
+        <w:pStyle w:val="Prrafodelista"/>
+        <w:numPr>
+          <w:ilvl w:val="0"/>
+          <w:numId w:val="5"/>
+        </w:numPr>
+        <w:ind w:left="1068"/>
+        <w:jc w:val="both"/>
+      </w:pPr>
+      <w:r>
+        <w:rPr>
+          <w:b/>
+          <w:bCs/>
+        </w:rPr>
+        <w:t>Se consigue optimizar la señalización</w:t>
+      </w:r>
+      <w:r>
+        <w:rPr>
+          <w:b/>
+          <w:bCs/>
+        </w:rPr>
+        <w:t>.</w:t>
+      </w:r>
+      <w:r>
+        <w:t xml:space="preserve"> No solo se usa RRC (del inglés Radio Resource Control), si no que también se usa Data Over Non Access Stratum (DONAS). </w:t>
+      </w:r>
+      <w:r>
+        <w:br/>
+        <w:t>DONAS habilita al usuario el transmitir datos sin activar un plano de usuario y soporta transmisión de datos. RRC optimiza el procedimiento del plano de usuario que introduce una forma eficiente de desactivar y activar el plano de usuario.</w:t>
+      </w:r>
+    </w:p>
+    <w:p>
       <w:pPr>
         <w:jc w:val="both"/>
       </w:pPr>
@@ -3026,6 +3315,7 @@
         <w:rPr>
           <w:noProof/>
         </w:rPr>
+        <w:lastRenderedPageBreak/>
         <w:drawing>
           <wp:inline distT="0" distB="0" distL="0" distR="0" wp14:anchorId="24E0E2E1" wp14:editId="7E2ED05C">
             <wp:extent cx="5762625" cy="1809750"/>
@@ -3837,6 +4127,118 @@
     </w:lvl>
   </w:abstractNum>
   <w:abstractNum w:abstractNumId="3" w15:restartNumberingAfterBreak="0">
+    <w:nsid w:val="5C916321"/>
+    <w:multiLevelType w:val="hybridMultilevel"/>
+    <w:tmpl w:val="73308C4E"/>
+    <w:lvl w:ilvl="0" w:tplc="70920B5E">
+      <w:numFmt w:val="bullet"/>
+      <w:lvlText w:val="-"/>
+      <w:lvlJc w:val="left"/>
+      <w:pPr>
+        <w:ind w:left="720" w:hanging="360"/>
+      </w:pPr>
+      <w:rPr>
+        <w:rFonts w:ascii="Arial" w:eastAsiaTheme="minorHAnsi" w:hAnsi="Arial" w:cs="Arial" w:hint="default"/>
+      </w:rPr>
+    </w:lvl>
+    <w:lvl w:ilvl="1" w:tplc="0C0A0003" w:tentative="1">
+      <w:start w:val="1"/>
+      <w:numFmt w:val="bullet"/>
+      <w:lvlText w:val="o"/>
+      <w:lvlJc w:val="left"/>
+      <w:pPr>
+        <w:ind w:left="1440" w:hanging="360"/>
+      </w:pPr>
+      <w:rPr>
+        <w:rFonts w:ascii="Courier New" w:hAnsi="Courier New" w:cs="Courier New" w:hint="default"/>
+      </w:rPr>
+    </w:lvl>
+    <w:lvl w:ilvl="2" w:tplc="0C0A0005" w:tentative="1">
+      <w:start w:val="1"/>
+      <w:numFmt w:val="bullet"/>
+      <w:lvlText w:val=""/>
+      <w:lvlJc w:val="left"/>
+      <w:pPr>
+        <w:ind w:left="2160" w:hanging="360"/>
+      </w:pPr>
+      <w:rPr>
+        <w:rFonts w:ascii="Wingdings" w:hAnsi="Wingdings" w:cs="Wingdings" w:hint="default"/>
+      </w:rPr>
+    </w:lvl>
+    <w:lvl w:ilvl="3" w:tplc="0C0A0001" w:tentative="1">
+      <w:start w:val="1"/>
+      <w:numFmt w:val="bullet"/>
+      <w:lvlText w:val=""/>
+      <w:lvlJc w:val="left"/>
+      <w:pPr>
+        <w:ind w:left="2880" w:hanging="360"/>
+      </w:pPr>
+      <w:rPr>
+        <w:rFonts w:ascii="Symbol" w:hAnsi="Symbol" w:cs="Symbol" w:hint="default"/>
+      </w:rPr>
+    </w:lvl>
+    <w:lvl w:ilvl="4" w:tplc="0C0A0003" w:tentative="1">
+      <w:start w:val="1"/>
+      <w:numFmt w:val="bullet"/>
+      <w:lvlText w:val="o"/>
+      <w:lvlJc w:val="left"/>
+      <w:pPr>
+        <w:ind w:left="3600" w:hanging="360"/>
+      </w:pPr>
+      <w:rPr>
+        <w:rFonts w:ascii="Courier New" w:hAnsi="Courier New" w:cs="Courier New" w:hint="default"/>
+      </w:rPr>
+    </w:lvl>
+    <w:lvl w:ilvl="5" w:tplc="0C0A0005" w:tentative="1">
+      <w:start w:val="1"/>
+      <w:numFmt w:val="bullet"/>
+      <w:lvlText w:val=""/>
+      <w:lvlJc w:val="left"/>
+      <w:pPr>
+        <w:ind w:left="4320" w:hanging="360"/>
+      </w:pPr>
+      <w:rPr>
+        <w:rFonts w:ascii="Wingdings" w:hAnsi="Wingdings" w:cs="Wingdings" w:hint="default"/>
+      </w:rPr>
+    </w:lvl>
+    <w:lvl w:ilvl="6" w:tplc="0C0A0001" w:tentative="1">
+      <w:start w:val="1"/>
+      <w:numFmt w:val="bullet"/>
+      <w:lvlText w:val=""/>
+      <w:lvlJc w:val="left"/>
+      <w:pPr>
+        <w:ind w:left="5040" w:hanging="360"/>
+      </w:pPr>
+      <w:rPr>
+        <w:rFonts w:ascii="Symbol" w:hAnsi="Symbol" w:cs="Symbol" w:hint="default"/>
+      </w:rPr>
+    </w:lvl>
+    <w:lvl w:ilvl="7" w:tplc="0C0A0003" w:tentative="1">
+      <w:start w:val="1"/>
+      <w:numFmt w:val="bullet"/>
+      <w:lvlText w:val="o"/>
+      <w:lvlJc w:val="left"/>
+      <w:pPr>
+        <w:ind w:left="5760" w:hanging="360"/>
+      </w:pPr>
+      <w:rPr>
+        <w:rFonts w:ascii="Courier New" w:hAnsi="Courier New" w:cs="Courier New" w:hint="default"/>
+      </w:rPr>
+    </w:lvl>
+    <w:lvl w:ilvl="8" w:tplc="0C0A0005" w:tentative="1">
+      <w:start w:val="1"/>
+      <w:numFmt w:val="bullet"/>
+      <w:lvlText w:val=""/>
+      <w:lvlJc w:val="left"/>
+      <w:pPr>
+        <w:ind w:left="6480" w:hanging="360"/>
+      </w:pPr>
+      <w:rPr>
+        <w:rFonts w:ascii="Wingdings" w:hAnsi="Wingdings" w:cs="Wingdings" w:hint="default"/>
+      </w:rPr>
+    </w:lvl>
+  </w:abstractNum>
+  <w:abstractNum w:abstractNumId="4" w15:restartNumberingAfterBreak="0">
     <w:nsid w:val="5E193A29"/>
     <w:multiLevelType w:val="hybridMultilevel"/>
     <w:tmpl w:val="CB6ED978"/>
@@ -3931,13 +4333,16 @@
     <w:abstractNumId w:val="0"/>
   </w:num>
   <w:num w:numId="2">
-    <w:abstractNumId w:val="3"/>
+    <w:abstractNumId w:val="4"/>
   </w:num>
   <w:num w:numId="3">
     <w:abstractNumId w:val="1"/>
   </w:num>
   <w:num w:numId="4">
     <w:abstractNumId w:val="2"/>
+  </w:num>
+  <w:num w:numId="5">
+    <w:abstractNumId w:val="3"/>
   </w:num>
 </w:numbering>
 </file>
@@ -4948,7 +5353,7 @@
 </file>
 
 <file path=customXml/itemProps1.xml><?xml version="1.0" encoding="utf-8"?>
-<ds:datastoreItem xmlns:ds="http://schemas.openxmlformats.org/officeDocument/2006/customXml" ds:itemID="{F7E577B6-D0C6-42F2-8A52-1E87504D2953}">
+<ds:datastoreItem xmlns:ds="http://schemas.openxmlformats.org/officeDocument/2006/customXml" ds:itemID="{3F2DD1B8-26B5-4FA4-B155-180079AEF9D9}">
   <ds:schemaRefs>
     <ds:schemaRef ds:uri="http://schemas.openxmlformats.org/officeDocument/2006/bibliography"/>
   </ds:schemaRefs>

</xml_diff>